<commit_message>
Update DEFINDED PROCESS DOCUMENT _Group1.docx
</commit_message>
<xml_diff>
--- a/CMU-CS 246 FIS - Team 1/1.Process/1.Requirment/DEFINDED PROCESS DOCUMENT _Group1.docx
+++ b/CMU-CS 246 FIS - Team 1/1.Process/1.Requirment/DEFINDED PROCESS DOCUMENT _Group1.docx
@@ -4673,7 +4673,16 @@
                 <w:sz w:val="26"/>
                 <w:szCs w:val="26"/>
               </w:rPr>
-              <w:t>.1</w:t>
+              <w:t>.</w:t>
+            </w:r>
+            <w:r>
+              <w:rPr>
+                <w:rFonts w:ascii="Times New Roman" w:eastAsia="Times New Roman" w:hAnsi="Times New Roman" w:cs="Times New Roman"/>
+                <w:b/>
+                <w:sz w:val="26"/>
+                <w:szCs w:val="26"/>
+              </w:rPr>
+              <w:t>1</w:t>
             </w:r>
           </w:p>
         </w:tc>

</xml_diff>